<commit_message>
LR2' git status :q!
</commit_message>
<xml_diff>
--- a/LR2/99.docx
+++ b/LR2/99.docx
@@ -957,7 +957,7 @@
           <w:szCs w:val="28"/>
           <w:shd w:val="clear" w:color="auto" w:fill="FFFFFF"/>
         </w:rPr>
-        <w:t>«</w:t>
+        <w:t>"</w:t>
       </w:r>
       <w:r>
         <w:rPr>
@@ -980,12 +980,11 @@
       <w:r>
         <w:rPr>
           <w:rFonts w:ascii="Times New Roman" w:hAnsi="Times New Roman" w:cs="Times New Roman"/>
-          <w:color w:val="444444"/>
-          <w:sz w:val="28"/>
-          <w:szCs w:val="28"/>
-          <w:shd w:val="clear" w:color="auto" w:fill="FFFFFF"/>
-        </w:rPr>
-        <w:t>»</w:t>
+          <w:color w:val="000000"/>
+          <w:sz w:val="28"/>
+          <w:szCs w:val="28"/>
+        </w:rPr>
+        <w:t>"</w:t>
       </w:r>
       <w:bookmarkStart w:id="0" w:name="_GoBack"/>
       <w:bookmarkEnd w:id="0"/>

</xml_diff>